<commit_message>
Cập nhật nội dung mới
</commit_message>
<xml_diff>
--- a/lab3/2274802010310_nguyenconghuy_lab3.docx
+++ b/lab3/2274802010310_nguyenconghuy_lab3.docx
@@ -25,6 +25,9 @@
     </w:p>
     <w:p>
       <w:r>
+        <w:rPr>
+          <w:noProof/>
+        </w:rPr>
         <w:drawing>
           <wp:inline distT="0" distB="0" distL="0" distR="0" wp14:anchorId="3195B7AC" wp14:editId="39DA66AA">
             <wp:extent cx="5943600" cy="3126105"/>
@@ -64,6 +67,9 @@
     </w:p>
     <w:p>
       <w:r>
+        <w:rPr>
+          <w:noProof/>
+        </w:rPr>
         <w:drawing>
           <wp:inline distT="0" distB="0" distL="0" distR="0" wp14:anchorId="7FBD95AE" wp14:editId="59E2E1CD">
             <wp:extent cx="5943600" cy="2844800"/>
@@ -103,6 +109,9 @@
     </w:p>
     <w:p>
       <w:r>
+        <w:rPr>
+          <w:noProof/>
+        </w:rPr>
         <w:lastRenderedPageBreak/>
         <w:drawing>
           <wp:inline distT="0" distB="0" distL="0" distR="0" wp14:anchorId="6A171F2E" wp14:editId="582578BC">
@@ -143,6 +152,9 @@
     </w:p>
     <w:p>
       <w:r>
+        <w:rPr>
+          <w:noProof/>
+        </w:rPr>
         <w:lastRenderedPageBreak/>
         <w:drawing>
           <wp:inline distT="0" distB="0" distL="0" distR="0" wp14:anchorId="68E713EB" wp14:editId="44A7FD35">
@@ -183,6 +195,9 @@
     </w:p>
     <w:p>
       <w:r>
+        <w:rPr>
+          <w:noProof/>
+        </w:rPr>
         <w:lastRenderedPageBreak/>
         <w:drawing>
           <wp:inline distT="0" distB="0" distL="0" distR="0" wp14:anchorId="7535A145" wp14:editId="4C701099">
@@ -223,6 +238,9 @@
     </w:p>
     <w:p>
       <w:r>
+        <w:rPr>
+          <w:noProof/>
+        </w:rPr>
         <w:lastRenderedPageBreak/>
         <w:drawing>
           <wp:inline distT="0" distB="0" distL="0" distR="0" wp14:anchorId="3E702A2F" wp14:editId="0CDEFED1">
@@ -263,6 +281,9 @@
     </w:p>
     <w:p>
       <w:r>
+        <w:rPr>
+          <w:noProof/>
+        </w:rPr>
         <w:lastRenderedPageBreak/>
         <w:drawing>
           <wp:inline distT="0" distB="0" distL="0" distR="0" wp14:anchorId="4E7266D8" wp14:editId="4574ACCC">
@@ -303,6 +324,9 @@
     </w:p>
     <w:p>
       <w:r>
+        <w:rPr>
+          <w:noProof/>
+        </w:rPr>
         <w:drawing>
           <wp:inline distT="0" distB="0" distL="0" distR="0" wp14:anchorId="4C120CB3" wp14:editId="7BB28A11">
             <wp:extent cx="5943600" cy="4972050"/>
@@ -342,6 +366,9 @@
     </w:p>
     <w:p>
       <w:r>
+        <w:rPr>
+          <w:noProof/>
+        </w:rPr>
         <w:lastRenderedPageBreak/>
         <w:drawing>
           <wp:inline distT="0" distB="0" distL="0" distR="0" wp14:anchorId="6CA38FF9" wp14:editId="30B90E40">
@@ -382,6 +409,9 @@
     </w:p>
     <w:p>
       <w:r>
+        <w:rPr>
+          <w:noProof/>
+        </w:rPr>
         <w:drawing>
           <wp:inline distT="0" distB="0" distL="0" distR="0" wp14:anchorId="6706BC02" wp14:editId="09E72C52">
             <wp:extent cx="5943600" cy="4335780"/>
@@ -421,6 +451,9 @@
     </w:p>
     <w:p>
       <w:r>
+        <w:rPr>
+          <w:noProof/>
+        </w:rPr>
         <w:drawing>
           <wp:inline distT="0" distB="0" distL="0" distR="0" wp14:anchorId="7F6C9161" wp14:editId="5B208F61">
             <wp:extent cx="5943600" cy="1593850"/>
@@ -460,6 +493,9 @@
     </w:p>
     <w:p>
       <w:r>
+        <w:rPr>
+          <w:noProof/>
+        </w:rPr>
         <w:lastRenderedPageBreak/>
         <w:drawing>
           <wp:inline distT="0" distB="0" distL="0" distR="0" wp14:anchorId="5ED06BEC" wp14:editId="1C169579">
@@ -500,6 +536,9 @@
     </w:p>
     <w:p>
       <w:r>
+        <w:rPr>
+          <w:noProof/>
+        </w:rPr>
         <w:drawing>
           <wp:inline distT="0" distB="0" distL="0" distR="0" wp14:anchorId="3DC966C6" wp14:editId="09553AA8">
             <wp:extent cx="5943600" cy="1382395"/>
@@ -539,6 +578,9 @@
     </w:p>
     <w:p>
       <w:r>
+        <w:rPr>
+          <w:noProof/>
+        </w:rPr>
         <w:lastRenderedPageBreak/>
         <w:drawing>
           <wp:inline distT="0" distB="0" distL="0" distR="0" wp14:anchorId="0E8946C9" wp14:editId="3A98F75B">
@@ -579,6 +621,9 @@
     </w:p>
     <w:p>
       <w:r>
+        <w:rPr>
+          <w:noProof/>
+        </w:rPr>
         <w:lastRenderedPageBreak/>
         <w:drawing>
           <wp:inline distT="0" distB="0" distL="0" distR="0" wp14:anchorId="3B0ECF77" wp14:editId="644C57A5">
@@ -617,6 +662,22 @@
         </w:drawing>
       </w:r>
     </w:p>
+    <w:p>
+      <w:r>
+        <w:t>Link git</w:t>
+      </w:r>
+    </w:p>
+    <w:p>
+      <w:hyperlink r:id="rId19" w:history="1">
+        <w:r>
+          <w:rPr>
+            <w:rStyle w:val="Hyperlink"/>
+          </w:rPr>
+          <w:t>https://github.com/Huysdfghf/sohoa_hk2/tree/main/lab3</w:t>
+        </w:r>
+      </w:hyperlink>
+    </w:p>
+    <w:p/>
     <w:sectPr>
       <w:pgSz w:w="12240" w:h="15840"/>
       <w:pgMar w:top="1440" w:right="1440" w:bottom="1440" w:left="1440" w:header="720" w:footer="720" w:gutter="0"/>
@@ -1544,6 +1605,29 @@
       <w:spacing w:val="5"/>
     </w:rPr>
   </w:style>
+  <w:style w:type="character" w:styleId="Hyperlink">
+    <w:name w:val="Hyperlink"/>
+    <w:basedOn w:val="DefaultParagraphFont"/>
+    <w:uiPriority w:val="99"/>
+    <w:unhideWhenUsed/>
+    <w:rsid w:val="00B62AA7"/>
+    <w:rPr>
+      <w:color w:val="467886" w:themeColor="hyperlink"/>
+      <w:u w:val="single"/>
+    </w:rPr>
+  </w:style>
+  <w:style w:type="character" w:styleId="UnresolvedMention">
+    <w:name w:val="Unresolved Mention"/>
+    <w:basedOn w:val="DefaultParagraphFont"/>
+    <w:uiPriority w:val="99"/>
+    <w:semiHidden/>
+    <w:unhideWhenUsed/>
+    <w:rsid w:val="00B62AA7"/>
+    <w:rPr>
+      <w:color w:val="605E5C"/>
+      <w:shd w:val="clear" w:color="auto" w:fill="E1DFDD"/>
+    </w:rPr>
+  </w:style>
 </w:styles>
 </file>
 

</xml_diff>